<commit_message>
Second push from Bookdown to Quarto
</commit_message>
<xml_diff>
--- a/docs/PSYC-106.docx
+++ b/docs/PSYC-106.docx
@@ -1485,18 +1485,20 @@
     </w:p>
     <w:p>
       <w:pPr>
-        <w:pStyle w:val="SourceCode"/>
-      </w:pPr>
-      <w:r>
-        <w:rPr>
-          <w:rStyle w:val="VerbatimChar"/>
-        </w:rPr>
-        <w:t xml:space="preserve"> &lt;iframe scrolling="yes" src="https://create.twu.ca/h5p/wp-admin/admin-ajax.php?action=h5p_embed&amp;id=95" allowfullscreen="allowfullscreen" width="100%" height="1000" frameborder="0" title="Unit 1 - Terminology Practice"&gt;&lt;/iframe&gt; &lt;script src="https://create.twu.ca/h5p/wp-content/plugins/h5p/h5p-php-library/js/h5p-resizer.js" charset="UTF-8"&gt;&lt;/script&gt;</w:t>
-      </w:r>
-    </w:p>
-    <w:p>
-      <w:pPr>
-        <w:pStyle w:val="FirstParagraph"/>
+        <w:pStyle w:val="BodyText"/>
+      </w:pPr>
+      <w:hyperlink r:id="rId26">
+        <w:r>
+          <w:rPr>
+            <w:rStyle w:val="Hyperlink"/>
+          </w:rPr>
+          <w:t xml:space="preserve">https://create.twu.ca/h5p/wp-admin/admin-ajax.php?action=h5p_embed&amp;id=95</w:t>
+        </w:r>
+      </w:hyperlink>
+    </w:p>
+    <w:p>
+      <w:pPr>
+        <w:pStyle w:val="BodyText"/>
       </w:pPr>
       <w:r>
         <w:rPr>
@@ -2233,7 +2235,7 @@
           <w:numId w:val="1019"/>
         </w:numPr>
       </w:pPr>
-      <w:hyperlink r:id="rId26">
+      <w:hyperlink r:id="rId27">
         <w:r>
           <w:rPr>
             <w:rStyle w:val="Hyperlink"/>
@@ -2268,7 +2270,7 @@
           <w:numId w:val="1020"/>
         </w:numPr>
       </w:pPr>
-      <w:hyperlink r:id="rId27">
+      <w:hyperlink r:id="rId28">
         <w:r>
           <w:rPr>
             <w:rStyle w:val="Hyperlink"/>
@@ -2315,7 +2317,7 @@
           <w:numId w:val="1021"/>
         </w:numPr>
       </w:pPr>
-      <w:hyperlink r:id="rId28">
+      <w:hyperlink r:id="rId29">
         <w:r>
           <w:rPr>
             <w:rStyle w:val="Hyperlink"/>
@@ -2334,7 +2336,7 @@
           <w:numId w:val="1021"/>
         </w:numPr>
       </w:pPr>
-      <w:hyperlink r:id="rId29">
+      <w:hyperlink r:id="rId30">
         <w:r>
           <w:rPr>
             <w:rStyle w:val="Hyperlink"/>
@@ -2405,7 +2407,7 @@
           <w:numId w:val="1022"/>
         </w:numPr>
       </w:pPr>
-      <w:hyperlink r:id="rId30">
+      <w:hyperlink r:id="rId31">
         <w:r>
           <w:rPr>
             <w:rStyle w:val="Hyperlink"/>
@@ -2702,7 +2704,7 @@
           <w:numId w:val="1024"/>
         </w:numPr>
       </w:pPr>
-      <w:hyperlink r:id="rId31">
+      <w:hyperlink r:id="rId32">
         <w:r>
           <w:rPr>
             <w:rStyle w:val="Hyperlink"/>
@@ -2721,7 +2723,7 @@
           <w:numId w:val="1024"/>
         </w:numPr>
       </w:pPr>
-      <w:hyperlink r:id="rId32">
+      <w:hyperlink r:id="rId33">
         <w:r>
           <w:rPr>
             <w:rStyle w:val="Hyperlink"/>
@@ -2780,7 +2782,7 @@
           <w:numId w:val="1025"/>
         </w:numPr>
       </w:pPr>
-      <w:hyperlink r:id="rId33">
+      <w:hyperlink r:id="rId34">
         <w:r>
           <w:rPr>
             <w:rStyle w:val="Hyperlink"/>
@@ -2799,7 +2801,7 @@
           <w:numId w:val="1025"/>
         </w:numPr>
       </w:pPr>
-      <w:hyperlink r:id="rId34">
+      <w:hyperlink r:id="rId35">
         <w:r>
           <w:rPr>
             <w:rStyle w:val="Hyperlink"/>
@@ -3190,7 +3192,7 @@
           <w:numId w:val="1027"/>
         </w:numPr>
       </w:pPr>
-      <w:hyperlink r:id="rId35">
+      <w:hyperlink r:id="rId36">
         <w:r>
           <w:rPr>
             <w:rStyle w:val="Hyperlink"/>
@@ -3209,7 +3211,7 @@
           <w:numId w:val="1027"/>
         </w:numPr>
       </w:pPr>
-      <w:hyperlink r:id="rId36">
+      <w:hyperlink r:id="rId37">
         <w:r>
           <w:rPr>
             <w:rStyle w:val="Hyperlink"/>
@@ -3264,7 +3266,7 @@
       <w:pPr>
         <w:pStyle w:val="BodyText"/>
       </w:pPr>
-      <w:hyperlink r:id="rId37">
+      <w:hyperlink r:id="rId38">
         <w:r>
           <w:rPr>
             <w:rStyle w:val="Hyperlink"/>
@@ -4257,7 +4259,7 @@
           <w:numId w:val="1035"/>
         </w:numPr>
       </w:pPr>
-      <w:hyperlink r:id="rId38">
+      <w:hyperlink r:id="rId39">
         <w:r>
           <w:rPr>
             <w:rStyle w:val="Hyperlink"/>
@@ -4276,7 +4278,7 @@
           <w:numId w:val="1035"/>
         </w:numPr>
       </w:pPr>
-      <w:hyperlink r:id="rId39">
+      <w:hyperlink r:id="rId40">
         <w:r>
           <w:rPr>
             <w:rStyle w:val="Hyperlink"/>
@@ -4348,7 +4350,7 @@
       <w:tr>
         <w:tc>
           <w:tcPr/>
-          <w:bookmarkStart w:id="43" w:name="fig-U3xT1xLearningACtivitity"/>
+          <w:bookmarkStart w:id="44" w:name="fig-U3xT1xLearningACtivitity"/>
           <w:p>
             <w:pPr>
               <w:jc w:val="left"/>
@@ -4372,18 +4374,18 @@
                 <wp:inline>
                   <wp:extent cx="4619625" cy="4400550"/>
                   <wp:effectExtent b="0" l="0" r="0" t="0"/>
-                  <wp:docPr descr="" title="" id="41" name="Picture"/>
+                  <wp:docPr descr="" title="" id="42" name="Picture"/>
                   <a:graphic>
                     <a:graphicData uri="http://schemas.openxmlformats.org/drawingml/2006/picture">
                       <pic:pic>
                         <pic:nvPicPr>
-                          <pic:cNvPr descr="assets/u3/U3_T1_LearningACtivitity.JPG" id="42" name="Picture"/>
+                          <pic:cNvPr descr="assets/u3/U3_T1_LearningACtivitity.JPG" id="43" name="Picture"/>
                           <pic:cNvPicPr>
                             <a:picLocks noChangeArrowheads="1" noChangeAspect="1"/>
                           </pic:cNvPicPr>
                         </pic:nvPicPr>
                         <pic:blipFill>
-                          <a:blip r:embed="rId40"/>
+                          <a:blip r:embed="rId41"/>
                           <a:stretch>
                             <a:fillRect/>
                           </a:stretch>
@@ -4410,7 +4412,7 @@
               </w:drawing>
             </w:r>
           </w:p>
-          <w:bookmarkEnd w:id="43"/>
+          <w:bookmarkEnd w:id="44"/>
         </w:tc>
       </w:tr>
     </w:tbl>
@@ -4988,7 +4990,7 @@
           <w:numId w:val="1038"/>
         </w:numPr>
       </w:pPr>
-      <w:hyperlink r:id="rId44">
+      <w:hyperlink r:id="rId45">
         <w:r>
           <w:rPr>
             <w:rStyle w:val="Hyperlink"/>
@@ -5007,7 +5009,7 @@
           <w:numId w:val="1038"/>
         </w:numPr>
       </w:pPr>
-      <w:hyperlink r:id="rId45">
+      <w:hyperlink r:id="rId46">
         <w:r>
           <w:rPr>
             <w:rStyle w:val="Hyperlink"/>
@@ -5026,7 +5028,7 @@
           <w:numId w:val="1038"/>
         </w:numPr>
       </w:pPr>
-      <w:hyperlink r:id="rId46">
+      <w:hyperlink r:id="rId47">
         <w:r>
           <w:rPr>
             <w:rStyle w:val="Hyperlink"/>
@@ -5045,7 +5047,7 @@
           <w:numId w:val="1038"/>
         </w:numPr>
       </w:pPr>
-      <w:hyperlink r:id="rId47">
+      <w:hyperlink r:id="rId48">
         <w:r>
           <w:rPr>
             <w:rStyle w:val="Hyperlink"/>
@@ -5466,7 +5468,7 @@
           <w:numId w:val="1041"/>
         </w:numPr>
       </w:pPr>
-      <w:hyperlink r:id="rId48">
+      <w:hyperlink r:id="rId49">
         <w:r>
           <w:rPr>
             <w:rStyle w:val="Hyperlink"/>
@@ -5485,7 +5487,7 @@
           <w:numId w:val="1041"/>
         </w:numPr>
       </w:pPr>
-      <w:hyperlink r:id="rId49">
+      <w:hyperlink r:id="rId50">
         <w:r>
           <w:rPr>
             <w:rStyle w:val="Hyperlink"/>
@@ -5504,7 +5506,7 @@
           <w:numId w:val="1041"/>
         </w:numPr>
       </w:pPr>
-      <w:hyperlink r:id="rId50">
+      <w:hyperlink r:id="rId51">
         <w:r>
           <w:rPr>
             <w:rStyle w:val="Hyperlink"/>
@@ -6450,7 +6452,7 @@
           <w:numId w:val="1049"/>
         </w:numPr>
       </w:pPr>
-      <w:hyperlink r:id="rId49">
+      <w:hyperlink r:id="rId50">
         <w:r>
           <w:rPr>
             <w:rStyle w:val="Hyperlink"/>
@@ -6469,7 +6471,7 @@
           <w:numId w:val="1049"/>
         </w:numPr>
       </w:pPr>
-      <w:hyperlink r:id="rId51">
+      <w:hyperlink r:id="rId52">
         <w:r>
           <w:rPr>
             <w:rStyle w:val="Hyperlink"/>
@@ -7957,7 +7959,7 @@
           <w:numId w:val="1059"/>
         </w:numPr>
       </w:pPr>
-      <w:hyperlink r:id="rId52">
+      <w:hyperlink r:id="rId53">
         <w:r>
           <w:rPr>
             <w:rStyle w:val="Hyperlink"/>
@@ -7976,7 +7978,7 @@
           <w:numId w:val="1059"/>
         </w:numPr>
       </w:pPr>
-      <w:hyperlink r:id="rId53">
+      <w:hyperlink r:id="rId54">
         <w:r>
           <w:rPr>
             <w:rStyle w:val="Hyperlink"/>
@@ -8120,7 +8122,7 @@
       <w:tr>
         <w:tc>
           <w:tcPr/>
-          <w:bookmarkStart w:id="57" w:name="fig-Unit5xTopic2xImage"/>
+          <w:bookmarkStart w:id="58" w:name="fig-Unit5xTopic2xImage"/>
           <w:p>
             <w:pPr>
               <w:jc w:val="left"/>
@@ -8144,18 +8146,18 @@
                 <wp:inline>
                   <wp:extent cx="5334000" cy="2227656"/>
                   <wp:effectExtent b="0" l="0" r="0" t="0"/>
-                  <wp:docPr descr="" title="" id="55" name="Picture"/>
+                  <wp:docPr descr="" title="" id="56" name="Picture"/>
                   <a:graphic>
                     <a:graphicData uri="http://schemas.openxmlformats.org/drawingml/2006/picture">
                       <pic:pic>
                         <pic:nvPicPr>
-                          <pic:cNvPr descr="assets/u5/Unit5_Topic2_Image.png" id="56" name="Picture"/>
+                          <pic:cNvPr descr="assets/u5/Unit5_Topic2_Image.png" id="57" name="Picture"/>
                           <pic:cNvPicPr>
                             <a:picLocks noChangeArrowheads="1" noChangeAspect="1"/>
                           </pic:cNvPicPr>
                         </pic:nvPicPr>
                         <pic:blipFill>
-                          <a:blip r:embed="rId54"/>
+                          <a:blip r:embed="rId55"/>
                           <a:stretch>
                             <a:fillRect/>
                           </a:stretch>
@@ -8182,7 +8184,7 @@
               </w:drawing>
             </w:r>
           </w:p>
-          <w:bookmarkEnd w:id="57"/>
+          <w:bookmarkEnd w:id="58"/>
         </w:tc>
       </w:tr>
     </w:tbl>
@@ -8409,7 +8411,7 @@
           <w:numId w:val="1061"/>
         </w:numPr>
       </w:pPr>
-      <w:hyperlink r:id="rId58">
+      <w:hyperlink r:id="rId59">
         <w:r>
           <w:rPr>
             <w:rStyle w:val="Hyperlink"/>
@@ -8428,7 +8430,7 @@
           <w:numId w:val="1061"/>
         </w:numPr>
       </w:pPr>
-      <w:hyperlink r:id="rId59">
+      <w:hyperlink r:id="rId60">
         <w:r>
           <w:rPr>
             <w:rStyle w:val="Hyperlink"/>
@@ -8915,7 +8917,7 @@
           <w:numId w:val="1063"/>
         </w:numPr>
       </w:pPr>
-      <w:hyperlink r:id="rId60">
+      <w:hyperlink r:id="rId61">
         <w:r>
           <w:rPr>
             <w:rStyle w:val="Hyperlink"/>
@@ -8946,7 +8948,7 @@
       <w:r>
         <w:t xml:space="preserve"> </w:t>
       </w:r>
-      <w:hyperlink r:id="rId61">
+      <w:hyperlink r:id="rId62">
         <w:r>
           <w:rPr>
             <w:rStyle w:val="Hyperlink"/>
@@ -9349,7 +9351,7 @@
           <w:numId w:val="1067"/>
         </w:numPr>
       </w:pPr>
-      <w:hyperlink r:id="rId62">
+      <w:hyperlink r:id="rId63">
         <w:r>
           <w:rPr>
             <w:rStyle w:val="Hyperlink"/>
@@ -9368,7 +9370,7 @@
           <w:numId w:val="1067"/>
         </w:numPr>
       </w:pPr>
-      <w:hyperlink r:id="rId63">
+      <w:hyperlink r:id="rId64">
         <w:r>
           <w:rPr>
             <w:rStyle w:val="Hyperlink"/>
@@ -9431,7 +9433,7 @@
       <w:pPr>
         <w:pStyle w:val="BodyText"/>
       </w:pPr>
-      <w:hyperlink r:id="rId64">
+      <w:hyperlink r:id="rId65">
         <w:r>
           <w:rPr>
             <w:rStyle w:val="Hyperlink"/>
@@ -10467,7 +10469,7 @@
           <w:numId w:val="1074"/>
         </w:numPr>
       </w:pPr>
-      <w:hyperlink r:id="rId65">
+      <w:hyperlink r:id="rId66">
         <w:r>
           <w:rPr>
             <w:rStyle w:val="Hyperlink"/>
@@ -10486,7 +10488,7 @@
           <w:numId w:val="1074"/>
         </w:numPr>
       </w:pPr>
-      <w:hyperlink r:id="rId66">
+      <w:hyperlink r:id="rId67">
         <w:r>
           <w:rPr>
             <w:rStyle w:val="Hyperlink"/>
@@ -10823,7 +10825,7 @@
           <w:numId w:val="1076"/>
         </w:numPr>
       </w:pPr>
-      <w:hyperlink r:id="rId67">
+      <w:hyperlink r:id="rId68">
         <w:r>
           <w:rPr>
             <w:rStyle w:val="Hyperlink"/>
@@ -10870,7 +10872,7 @@
           <w:numId w:val="1077"/>
         </w:numPr>
       </w:pPr>
-      <w:hyperlink r:id="rId68">
+      <w:hyperlink r:id="rId69">
         <w:r>
           <w:rPr>
             <w:rStyle w:val="Hyperlink"/>
@@ -10889,7 +10891,7 @@
           <w:numId w:val="1077"/>
         </w:numPr>
       </w:pPr>
-      <w:hyperlink r:id="rId69">
+      <w:hyperlink r:id="rId70">
         <w:r>
           <w:rPr>
             <w:rStyle w:val="Hyperlink"/>
@@ -11614,7 +11616,7 @@
           <w:numId w:val="1079"/>
         </w:numPr>
       </w:pPr>
-      <w:hyperlink r:id="rId70">
+      <w:hyperlink r:id="rId71">
         <w:r>
           <w:rPr>
             <w:rStyle w:val="Hyperlink"/>
@@ -11633,7 +11635,7 @@
           <w:numId w:val="1079"/>
         </w:numPr>
       </w:pPr>
-      <w:hyperlink r:id="rId71">
+      <w:hyperlink r:id="rId72">
         <w:r>
           <w:rPr>
             <w:rStyle w:val="Hyperlink"/>
@@ -12137,7 +12139,7 @@
           <w:numId w:val="1082"/>
         </w:numPr>
       </w:pPr>
-      <w:hyperlink r:id="rId72">
+      <w:hyperlink r:id="rId73">
         <w:r>
           <w:rPr>
             <w:rStyle w:val="Hyperlink"/>
@@ -12164,7 +12166,7 @@
           <w:numId w:val="1082"/>
         </w:numPr>
       </w:pPr>
-      <w:hyperlink r:id="rId73">
+      <w:hyperlink r:id="rId74">
         <w:r>
           <w:rPr>
             <w:rStyle w:val="Hyperlink"/>
@@ -13479,7 +13481,7 @@
           <w:numId w:val="1090"/>
         </w:numPr>
       </w:pPr>
-      <w:hyperlink r:id="rId74">
+      <w:hyperlink r:id="rId75">
         <w:r>
           <w:rPr>
             <w:rStyle w:val="Hyperlink"/>
@@ -13498,7 +13500,7 @@
           <w:numId w:val="1090"/>
         </w:numPr>
       </w:pPr>
-      <w:hyperlink r:id="rId75">
+      <w:hyperlink r:id="rId76">
         <w:r>
           <w:rPr>
             <w:rStyle w:val="Hyperlink"/>
@@ -13517,7 +13519,7 @@
           <w:numId w:val="1090"/>
         </w:numPr>
       </w:pPr>
-      <w:hyperlink r:id="rId76">
+      <w:hyperlink r:id="rId77">
         <w:r>
           <w:rPr>
             <w:rStyle w:val="Hyperlink"/>
@@ -14142,7 +14144,7 @@
           <w:numId w:val="1093"/>
         </w:numPr>
       </w:pPr>
-      <w:hyperlink r:id="rId77">
+      <w:hyperlink r:id="rId78">
         <w:r>
           <w:rPr>
             <w:rStyle w:val="Hyperlink"/>
@@ -14161,7 +14163,7 @@
           <w:numId w:val="1093"/>
         </w:numPr>
       </w:pPr>
-      <w:hyperlink r:id="rId78">
+      <w:hyperlink r:id="rId79">
         <w:r>
           <w:rPr>
             <w:rStyle w:val="Hyperlink"/>
@@ -14180,7 +14182,7 @@
           <w:numId w:val="1093"/>
         </w:numPr>
       </w:pPr>
-      <w:hyperlink r:id="rId79">
+      <w:hyperlink r:id="rId80">
         <w:r>
           <w:rPr>
             <w:rStyle w:val="Hyperlink"/>
@@ -14199,7 +14201,7 @@
           <w:numId w:val="1093"/>
         </w:numPr>
       </w:pPr>
-      <w:hyperlink r:id="rId80">
+      <w:hyperlink r:id="rId81">
         <w:r>
           <w:rPr>
             <w:rStyle w:val="Hyperlink"/>
@@ -14254,7 +14256,7 @@
       <w:pPr>
         <w:pStyle w:val="BodyText"/>
       </w:pPr>
-      <w:hyperlink r:id="rId81">
+      <w:hyperlink r:id="rId82">
         <w:r>
           <w:rPr>
             <w:rStyle w:val="Hyperlink"/>
@@ -15233,7 +15235,7 @@
           <w:numId w:val="1100"/>
         </w:numPr>
       </w:pPr>
-      <w:hyperlink r:id="rId82">
+      <w:hyperlink r:id="rId83">
         <w:r>
           <w:rPr>
             <w:rStyle w:val="Hyperlink"/>
@@ -15513,7 +15515,7 @@
           <w:numId w:val="1102"/>
         </w:numPr>
       </w:pPr>
-      <w:hyperlink r:id="rId83">
+      <w:hyperlink r:id="rId84">
         <w:r>
           <w:rPr>
             <w:rStyle w:val="Hyperlink"/>
@@ -15532,7 +15534,7 @@
           <w:numId w:val="1102"/>
         </w:numPr>
       </w:pPr>
-      <w:hyperlink r:id="rId84">
+      <w:hyperlink r:id="rId85">
         <w:r>
           <w:rPr>
             <w:rStyle w:val="Hyperlink"/>
@@ -15551,7 +15553,7 @@
           <w:numId w:val="1102"/>
         </w:numPr>
       </w:pPr>
-      <w:hyperlink r:id="rId85">
+      <w:hyperlink r:id="rId86">
         <w:r>
           <w:rPr>
             <w:rStyle w:val="Hyperlink"/>
@@ -16167,7 +16169,7 @@
       <w:r>
         <w:t xml:space="preserve"> </w:t>
       </w:r>
-      <w:hyperlink r:id="rId86">
+      <w:hyperlink r:id="rId87">
         <w:r>
           <w:rPr>
             <w:rStyle w:val="Hyperlink"/>
@@ -16220,7 +16222,7 @@
           <w:numId w:val="1104"/>
         </w:numPr>
       </w:pPr>
-      <w:hyperlink r:id="rId87">
+      <w:hyperlink r:id="rId88">
         <w:r>
           <w:rPr>
             <w:rStyle w:val="Hyperlink"/>
@@ -16239,7 +16241,7 @@
           <w:numId w:val="1104"/>
         </w:numPr>
       </w:pPr>
-      <w:hyperlink r:id="rId88">
+      <w:hyperlink r:id="rId89">
         <w:r>
           <w:rPr>
             <w:rStyle w:val="Hyperlink"/>
@@ -17070,7 +17072,7 @@
           <w:numId w:val="1111"/>
         </w:numPr>
       </w:pPr>
-      <w:hyperlink r:id="rId89">
+      <w:hyperlink r:id="rId90">
         <w:r>
           <w:rPr>
             <w:rStyle w:val="Hyperlink"/>
@@ -17099,7 +17101,7 @@
           <w:numId w:val="1112"/>
         </w:numPr>
       </w:pPr>
-      <w:hyperlink r:id="rId90">
+      <w:hyperlink r:id="rId91">
         <w:r>
           <w:rPr>
             <w:rStyle w:val="Hyperlink"/>
@@ -17128,7 +17130,7 @@
           <w:numId w:val="1113"/>
         </w:numPr>
       </w:pPr>
-      <w:hyperlink r:id="rId91">
+      <w:hyperlink r:id="rId92">
         <w:r>
           <w:rPr>
             <w:rStyle w:val="Hyperlink"/>
@@ -17951,7 +17953,7 @@
           <w:numId w:val="1122"/>
         </w:numPr>
       </w:pPr>
-      <w:hyperlink r:id="rId92">
+      <w:hyperlink r:id="rId93">
         <w:r>
           <w:rPr>
             <w:rStyle w:val="Hyperlink"/>
@@ -18008,7 +18010,7 @@
       <w:pPr>
         <w:pStyle w:val="BodyText"/>
       </w:pPr>
-      <w:hyperlink r:id="rId37">
+      <w:hyperlink r:id="rId38">
         <w:r>
           <w:rPr>
             <w:rStyle w:val="Hyperlink"/>
@@ -19137,7 +19139,7 @@
       <w:tr>
         <w:tc>
           <w:tcPr/>
-          <w:bookmarkStart w:id="93" w:name="fig-U10ximage"/>
+          <w:bookmarkStart w:id="94" w:name="fig-U10ximage"/>
           <w:p>
             <w:pPr>
               <w:jc w:val="center"/>
@@ -19156,7 +19158,7 @@
               <w:jc w:val="center"/>
             </w:pPr>
           </w:p>
-          <w:bookmarkEnd w:id="93"/>
+          <w:bookmarkEnd w:id="94"/>
         </w:tc>
       </w:tr>
     </w:tbl>
@@ -19222,7 +19224,7 @@
           <w:numId w:val="1129"/>
         </w:numPr>
       </w:pPr>
-      <w:hyperlink r:id="rId94">
+      <w:hyperlink r:id="rId95">
         <w:r>
           <w:rPr>
             <w:rStyle w:val="Hyperlink"/>
@@ -19241,7 +19243,7 @@
           <w:numId w:val="1129"/>
         </w:numPr>
       </w:pPr>
-      <w:hyperlink r:id="rId95">
+      <w:hyperlink r:id="rId96">
         <w:r>
           <w:rPr>
             <w:rStyle w:val="Hyperlink"/>
@@ -19260,7 +19262,7 @@
           <w:numId w:val="1129"/>
         </w:numPr>
       </w:pPr>
-      <w:hyperlink r:id="rId96">
+      <w:hyperlink r:id="rId97">
         <w:r>
           <w:rPr>
             <w:rStyle w:val="Hyperlink"/>
@@ -19734,7 +19736,7 @@
           <w:numId w:val="1131"/>
         </w:numPr>
       </w:pPr>
-      <w:hyperlink r:id="rId97">
+      <w:hyperlink r:id="rId98">
         <w:r>
           <w:rPr>
             <w:rStyle w:val="Hyperlink"/>
@@ -19753,7 +19755,7 @@
           <w:numId w:val="1131"/>
         </w:numPr>
       </w:pPr>
-      <w:hyperlink r:id="rId98">
+      <w:hyperlink r:id="rId99">
         <w:r>
           <w:rPr>
             <w:rStyle w:val="Hyperlink"/>
@@ -20104,7 +20106,7 @@
           <w:numId w:val="1133"/>
         </w:numPr>
       </w:pPr>
-      <w:hyperlink r:id="rId99">
+      <w:hyperlink r:id="rId100">
         <w:r>
           <w:rPr>
             <w:rStyle w:val="Hyperlink"/>
@@ -20309,7 +20311,7 @@
           <w:numId w:val="1135"/>
         </w:numPr>
       </w:pPr>
-      <w:hyperlink r:id="rId100">
+      <w:hyperlink r:id="rId101">
         <w:r>
           <w:rPr>
             <w:rStyle w:val="Hyperlink"/>
@@ -20364,7 +20366,7 @@
       <w:pPr>
         <w:pStyle w:val="BodyText"/>
       </w:pPr>
-      <w:hyperlink r:id="rId101">
+      <w:hyperlink r:id="rId102">
         <w:r>
           <w:rPr>
             <w:rStyle w:val="Hyperlink"/>
@@ -21232,7 +21234,7 @@
           <w:numId w:val="1142"/>
         </w:numPr>
       </w:pPr>
-      <w:hyperlink r:id="rId102">
+      <w:hyperlink r:id="rId103">
         <w:r>
           <w:rPr>
             <w:rStyle w:val="Hyperlink"/>
@@ -21251,7 +21253,7 @@
           <w:numId w:val="1142"/>
         </w:numPr>
       </w:pPr>
-      <w:hyperlink r:id="rId103">
+      <w:hyperlink r:id="rId104">
         <w:r>
           <w:rPr>
             <w:rStyle w:val="Hyperlink"/>
@@ -21270,7 +21272,7 @@
           <w:numId w:val="1142"/>
         </w:numPr>
       </w:pPr>
-      <w:hyperlink r:id="rId104">
+      <w:hyperlink r:id="rId105">
         <w:r>
           <w:rPr>
             <w:rStyle w:val="Hyperlink"/>
@@ -22245,7 +22247,7 @@
           <w:numId w:val="1149"/>
         </w:numPr>
       </w:pPr>
-      <w:hyperlink r:id="rId105">
+      <w:hyperlink r:id="rId106">
         <w:r>
           <w:rPr>
             <w:rStyle w:val="Hyperlink"/>
@@ -22462,7 +22464,7 @@
           <w:numId w:val="1152"/>
         </w:numPr>
       </w:pPr>
-      <w:hyperlink r:id="rId106">
+      <w:hyperlink r:id="rId107">
         <w:r>
           <w:rPr>
             <w:rStyle w:val="Hyperlink"/>
@@ -22481,7 +22483,7 @@
           <w:numId w:val="1152"/>
         </w:numPr>
       </w:pPr>
-      <w:hyperlink r:id="rId107">
+      <w:hyperlink r:id="rId108">
         <w:r>
           <w:rPr>
             <w:rStyle w:val="Hyperlink"/>
@@ -22790,7 +22792,7 @@
           <w:numId w:val="1155"/>
         </w:numPr>
       </w:pPr>
-      <w:hyperlink r:id="rId108">
+      <w:hyperlink r:id="rId109">
         <w:r>
           <w:rPr>
             <w:rStyle w:val="Hyperlink"/>
@@ -22809,7 +22811,7 @@
           <w:numId w:val="1155"/>
         </w:numPr>
       </w:pPr>
-      <w:hyperlink r:id="rId109">
+      <w:hyperlink r:id="rId110">
         <w:r>
           <w:rPr>
             <w:rStyle w:val="Hyperlink"/>
@@ -22828,7 +22830,7 @@
           <w:numId w:val="1155"/>
         </w:numPr>
       </w:pPr>
-      <w:hyperlink r:id="rId110">
+      <w:hyperlink r:id="rId111">
         <w:r>
           <w:rPr>
             <w:rStyle w:val="Hyperlink"/>

</xml_diff>

<commit_message>
Fourth push from Bookdown to Quarto
</commit_message>
<xml_diff>
--- a/docs/PSYC-106.docx
+++ b/docs/PSYC-106.docx
@@ -5561,6 +5561,14 @@
       <w:pPr>
         <w:pStyle w:val="BodyText"/>
       </w:pPr>
+      <w:hyperlink r:id="rId52">
+        <w:r>
+          <w:rPr>
+            <w:rStyle w:val="Hyperlink"/>
+          </w:rPr>
+          <w:t xml:space="preserve">https://create.twu.ca/h5p/wp-admin/admin-ajax.php?action=h5p_embed&amp;id=84</w:t>
+        </w:r>
+      </w:hyperlink>
     </w:p>
     <w:p>
       <w:pPr>
@@ -6471,7 +6479,7 @@
           <w:numId w:val="1049"/>
         </w:numPr>
       </w:pPr>
-      <w:hyperlink r:id="rId52">
+      <w:hyperlink r:id="rId53">
         <w:r>
           <w:rPr>
             <w:rStyle w:val="Hyperlink"/>
@@ -7959,7 +7967,7 @@
           <w:numId w:val="1059"/>
         </w:numPr>
       </w:pPr>
-      <w:hyperlink r:id="rId53">
+      <w:hyperlink r:id="rId54">
         <w:r>
           <w:rPr>
             <w:rStyle w:val="Hyperlink"/>
@@ -7978,7 +7986,7 @@
           <w:numId w:val="1059"/>
         </w:numPr>
       </w:pPr>
-      <w:hyperlink r:id="rId54">
+      <w:hyperlink r:id="rId55">
         <w:r>
           <w:rPr>
             <w:rStyle w:val="Hyperlink"/>
@@ -8122,7 +8130,7 @@
       <w:tr>
         <w:tc>
           <w:tcPr/>
-          <w:bookmarkStart w:id="58" w:name="fig-Unit5xTopic2xImage"/>
+          <w:bookmarkStart w:id="59" w:name="fig-Unit5xTopic2xImage"/>
           <w:p>
             <w:pPr>
               <w:jc w:val="left"/>
@@ -8146,18 +8154,18 @@
                 <wp:inline>
                   <wp:extent cx="5334000" cy="2227656"/>
                   <wp:effectExtent b="0" l="0" r="0" t="0"/>
-                  <wp:docPr descr="" title="" id="56" name="Picture"/>
+                  <wp:docPr descr="" title="" id="57" name="Picture"/>
                   <a:graphic>
                     <a:graphicData uri="http://schemas.openxmlformats.org/drawingml/2006/picture">
                       <pic:pic>
                         <pic:nvPicPr>
-                          <pic:cNvPr descr="assets/u5/Unit5_Topic2_Image.png" id="57" name="Picture"/>
+                          <pic:cNvPr descr="assets/u5/Unit5_Topic2_Image.png" id="58" name="Picture"/>
                           <pic:cNvPicPr>
                             <a:picLocks noChangeArrowheads="1" noChangeAspect="1"/>
                           </pic:cNvPicPr>
                         </pic:nvPicPr>
                         <pic:blipFill>
-                          <a:blip r:embed="rId55"/>
+                          <a:blip r:embed="rId56"/>
                           <a:stretch>
                             <a:fillRect/>
                           </a:stretch>
@@ -8184,7 +8192,7 @@
               </w:drawing>
             </w:r>
           </w:p>
-          <w:bookmarkEnd w:id="58"/>
+          <w:bookmarkEnd w:id="59"/>
         </w:tc>
       </w:tr>
     </w:tbl>
@@ -8411,7 +8419,7 @@
           <w:numId w:val="1061"/>
         </w:numPr>
       </w:pPr>
-      <w:hyperlink r:id="rId59">
+      <w:hyperlink r:id="rId60">
         <w:r>
           <w:rPr>
             <w:rStyle w:val="Hyperlink"/>
@@ -8430,7 +8438,7 @@
           <w:numId w:val="1061"/>
         </w:numPr>
       </w:pPr>
-      <w:hyperlink r:id="rId60">
+      <w:hyperlink r:id="rId61">
         <w:r>
           <w:rPr>
             <w:rStyle w:val="Hyperlink"/>
@@ -8917,7 +8925,7 @@
           <w:numId w:val="1063"/>
         </w:numPr>
       </w:pPr>
-      <w:hyperlink r:id="rId61">
+      <w:hyperlink r:id="rId62">
         <w:r>
           <w:rPr>
             <w:rStyle w:val="Hyperlink"/>
@@ -8948,7 +8956,7 @@
       <w:r>
         <w:t xml:space="preserve"> </w:t>
       </w:r>
-      <w:hyperlink r:id="rId62">
+      <w:hyperlink r:id="rId63">
         <w:r>
           <w:rPr>
             <w:rStyle w:val="Hyperlink"/>
@@ -9351,7 +9359,7 @@
           <w:numId w:val="1067"/>
         </w:numPr>
       </w:pPr>
-      <w:hyperlink r:id="rId63">
+      <w:hyperlink r:id="rId64">
         <w:r>
           <w:rPr>
             <w:rStyle w:val="Hyperlink"/>
@@ -9370,7 +9378,7 @@
           <w:numId w:val="1067"/>
         </w:numPr>
       </w:pPr>
-      <w:hyperlink r:id="rId64">
+      <w:hyperlink r:id="rId65">
         <w:r>
           <w:rPr>
             <w:rStyle w:val="Hyperlink"/>
@@ -9433,7 +9441,7 @@
       <w:pPr>
         <w:pStyle w:val="BodyText"/>
       </w:pPr>
-      <w:hyperlink r:id="rId65">
+      <w:hyperlink r:id="rId66">
         <w:r>
           <w:rPr>
             <w:rStyle w:val="Hyperlink"/>
@@ -10469,7 +10477,7 @@
           <w:numId w:val="1074"/>
         </w:numPr>
       </w:pPr>
-      <w:hyperlink r:id="rId66">
+      <w:hyperlink r:id="rId67">
         <w:r>
           <w:rPr>
             <w:rStyle w:val="Hyperlink"/>
@@ -10488,7 +10496,7 @@
           <w:numId w:val="1074"/>
         </w:numPr>
       </w:pPr>
-      <w:hyperlink r:id="rId67">
+      <w:hyperlink r:id="rId68">
         <w:r>
           <w:rPr>
             <w:rStyle w:val="Hyperlink"/>
@@ -10825,7 +10833,7 @@
           <w:numId w:val="1076"/>
         </w:numPr>
       </w:pPr>
-      <w:hyperlink r:id="rId68">
+      <w:hyperlink r:id="rId69">
         <w:r>
           <w:rPr>
             <w:rStyle w:val="Hyperlink"/>
@@ -10872,7 +10880,7 @@
           <w:numId w:val="1077"/>
         </w:numPr>
       </w:pPr>
-      <w:hyperlink r:id="rId69">
+      <w:hyperlink r:id="rId70">
         <w:r>
           <w:rPr>
             <w:rStyle w:val="Hyperlink"/>
@@ -10891,7 +10899,7 @@
           <w:numId w:val="1077"/>
         </w:numPr>
       </w:pPr>
-      <w:hyperlink r:id="rId70">
+      <w:hyperlink r:id="rId71">
         <w:r>
           <w:rPr>
             <w:rStyle w:val="Hyperlink"/>
@@ -11616,7 +11624,7 @@
           <w:numId w:val="1079"/>
         </w:numPr>
       </w:pPr>
-      <w:hyperlink r:id="rId71">
+      <w:hyperlink r:id="rId72">
         <w:r>
           <w:rPr>
             <w:rStyle w:val="Hyperlink"/>
@@ -11635,7 +11643,7 @@
           <w:numId w:val="1079"/>
         </w:numPr>
       </w:pPr>
-      <w:hyperlink r:id="rId72">
+      <w:hyperlink r:id="rId73">
         <w:r>
           <w:rPr>
             <w:rStyle w:val="Hyperlink"/>
@@ -12139,7 +12147,7 @@
           <w:numId w:val="1082"/>
         </w:numPr>
       </w:pPr>
-      <w:hyperlink r:id="rId73">
+      <w:hyperlink r:id="rId74">
         <w:r>
           <w:rPr>
             <w:rStyle w:val="Hyperlink"/>
@@ -12166,7 +12174,7 @@
           <w:numId w:val="1082"/>
         </w:numPr>
       </w:pPr>
-      <w:hyperlink r:id="rId74">
+      <w:hyperlink r:id="rId75">
         <w:r>
           <w:rPr>
             <w:rStyle w:val="Hyperlink"/>
@@ -13481,7 +13489,7 @@
           <w:numId w:val="1090"/>
         </w:numPr>
       </w:pPr>
-      <w:hyperlink r:id="rId75">
+      <w:hyperlink r:id="rId76">
         <w:r>
           <w:rPr>
             <w:rStyle w:val="Hyperlink"/>
@@ -13500,7 +13508,7 @@
           <w:numId w:val="1090"/>
         </w:numPr>
       </w:pPr>
-      <w:hyperlink r:id="rId76">
+      <w:hyperlink r:id="rId77">
         <w:r>
           <w:rPr>
             <w:rStyle w:val="Hyperlink"/>
@@ -13519,7 +13527,7 @@
           <w:numId w:val="1090"/>
         </w:numPr>
       </w:pPr>
-      <w:hyperlink r:id="rId77">
+      <w:hyperlink r:id="rId78">
         <w:r>
           <w:rPr>
             <w:rStyle w:val="Hyperlink"/>
@@ -14144,7 +14152,7 @@
           <w:numId w:val="1093"/>
         </w:numPr>
       </w:pPr>
-      <w:hyperlink r:id="rId78">
+      <w:hyperlink r:id="rId79">
         <w:r>
           <w:rPr>
             <w:rStyle w:val="Hyperlink"/>
@@ -14163,7 +14171,7 @@
           <w:numId w:val="1093"/>
         </w:numPr>
       </w:pPr>
-      <w:hyperlink r:id="rId79">
+      <w:hyperlink r:id="rId80">
         <w:r>
           <w:rPr>
             <w:rStyle w:val="Hyperlink"/>
@@ -14182,7 +14190,7 @@
           <w:numId w:val="1093"/>
         </w:numPr>
       </w:pPr>
-      <w:hyperlink r:id="rId80">
+      <w:hyperlink r:id="rId81">
         <w:r>
           <w:rPr>
             <w:rStyle w:val="Hyperlink"/>
@@ -14201,7 +14209,7 @@
           <w:numId w:val="1093"/>
         </w:numPr>
       </w:pPr>
-      <w:hyperlink r:id="rId81">
+      <w:hyperlink r:id="rId82">
         <w:r>
           <w:rPr>
             <w:rStyle w:val="Hyperlink"/>
@@ -14256,7 +14264,7 @@
       <w:pPr>
         <w:pStyle w:val="BodyText"/>
       </w:pPr>
-      <w:hyperlink r:id="rId82">
+      <w:hyperlink r:id="rId83">
         <w:r>
           <w:rPr>
             <w:rStyle w:val="Hyperlink"/>
@@ -15235,7 +15243,7 @@
           <w:numId w:val="1100"/>
         </w:numPr>
       </w:pPr>
-      <w:hyperlink r:id="rId83">
+      <w:hyperlink r:id="rId84">
         <w:r>
           <w:rPr>
             <w:rStyle w:val="Hyperlink"/>
@@ -15515,7 +15523,7 @@
           <w:numId w:val="1102"/>
         </w:numPr>
       </w:pPr>
-      <w:hyperlink r:id="rId84">
+      <w:hyperlink r:id="rId85">
         <w:r>
           <w:rPr>
             <w:rStyle w:val="Hyperlink"/>
@@ -15534,7 +15542,7 @@
           <w:numId w:val="1102"/>
         </w:numPr>
       </w:pPr>
-      <w:hyperlink r:id="rId85">
+      <w:hyperlink r:id="rId86">
         <w:r>
           <w:rPr>
             <w:rStyle w:val="Hyperlink"/>
@@ -15553,7 +15561,7 @@
           <w:numId w:val="1102"/>
         </w:numPr>
       </w:pPr>
-      <w:hyperlink r:id="rId86">
+      <w:hyperlink r:id="rId87">
         <w:r>
           <w:rPr>
             <w:rStyle w:val="Hyperlink"/>
@@ -16169,7 +16177,7 @@
       <w:r>
         <w:t xml:space="preserve"> </w:t>
       </w:r>
-      <w:hyperlink r:id="rId87">
+      <w:hyperlink r:id="rId88">
         <w:r>
           <w:rPr>
             <w:rStyle w:val="Hyperlink"/>
@@ -16222,7 +16230,7 @@
           <w:numId w:val="1104"/>
         </w:numPr>
       </w:pPr>
-      <w:hyperlink r:id="rId88">
+      <w:hyperlink r:id="rId89">
         <w:r>
           <w:rPr>
             <w:rStyle w:val="Hyperlink"/>
@@ -16241,7 +16249,7 @@
           <w:numId w:val="1104"/>
         </w:numPr>
       </w:pPr>
-      <w:hyperlink r:id="rId89">
+      <w:hyperlink r:id="rId90">
         <w:r>
           <w:rPr>
             <w:rStyle w:val="Hyperlink"/>
@@ -17072,7 +17080,7 @@
           <w:numId w:val="1111"/>
         </w:numPr>
       </w:pPr>
-      <w:hyperlink r:id="rId90">
+      <w:hyperlink r:id="rId91">
         <w:r>
           <w:rPr>
             <w:rStyle w:val="Hyperlink"/>
@@ -17101,7 +17109,7 @@
           <w:numId w:val="1112"/>
         </w:numPr>
       </w:pPr>
-      <w:hyperlink r:id="rId91">
+      <w:hyperlink r:id="rId92">
         <w:r>
           <w:rPr>
             <w:rStyle w:val="Hyperlink"/>
@@ -17130,7 +17138,7 @@
           <w:numId w:val="1113"/>
         </w:numPr>
       </w:pPr>
-      <w:hyperlink r:id="rId92">
+      <w:hyperlink r:id="rId93">
         <w:r>
           <w:rPr>
             <w:rStyle w:val="Hyperlink"/>
@@ -17953,7 +17961,7 @@
           <w:numId w:val="1122"/>
         </w:numPr>
       </w:pPr>
-      <w:hyperlink r:id="rId93">
+      <w:hyperlink r:id="rId94">
         <w:r>
           <w:rPr>
             <w:rStyle w:val="Hyperlink"/>
@@ -19139,7 +19147,7 @@
       <w:tr>
         <w:tc>
           <w:tcPr/>
-          <w:bookmarkStart w:id="94" w:name="fig-U10ximage"/>
+          <w:bookmarkStart w:id="95" w:name="fig-U10ximage"/>
           <w:p>
             <w:pPr>
               <w:jc w:val="center"/>
@@ -19158,7 +19166,7 @@
               <w:jc w:val="center"/>
             </w:pPr>
           </w:p>
-          <w:bookmarkEnd w:id="94"/>
+          <w:bookmarkEnd w:id="95"/>
         </w:tc>
       </w:tr>
     </w:tbl>
@@ -19224,7 +19232,7 @@
           <w:numId w:val="1129"/>
         </w:numPr>
       </w:pPr>
-      <w:hyperlink r:id="rId95">
+      <w:hyperlink r:id="rId96">
         <w:r>
           <w:rPr>
             <w:rStyle w:val="Hyperlink"/>
@@ -19243,7 +19251,7 @@
           <w:numId w:val="1129"/>
         </w:numPr>
       </w:pPr>
-      <w:hyperlink r:id="rId96">
+      <w:hyperlink r:id="rId97">
         <w:r>
           <w:rPr>
             <w:rStyle w:val="Hyperlink"/>
@@ -19262,7 +19270,7 @@
           <w:numId w:val="1129"/>
         </w:numPr>
       </w:pPr>
-      <w:hyperlink r:id="rId97">
+      <w:hyperlink r:id="rId98">
         <w:r>
           <w:rPr>
             <w:rStyle w:val="Hyperlink"/>
@@ -19736,7 +19744,7 @@
           <w:numId w:val="1131"/>
         </w:numPr>
       </w:pPr>
-      <w:hyperlink r:id="rId98">
+      <w:hyperlink r:id="rId99">
         <w:r>
           <w:rPr>
             <w:rStyle w:val="Hyperlink"/>
@@ -19755,7 +19763,7 @@
           <w:numId w:val="1131"/>
         </w:numPr>
       </w:pPr>
-      <w:hyperlink r:id="rId99">
+      <w:hyperlink r:id="rId100">
         <w:r>
           <w:rPr>
             <w:rStyle w:val="Hyperlink"/>
@@ -20106,7 +20114,7 @@
           <w:numId w:val="1133"/>
         </w:numPr>
       </w:pPr>
-      <w:hyperlink r:id="rId100">
+      <w:hyperlink r:id="rId101">
         <w:r>
           <w:rPr>
             <w:rStyle w:val="Hyperlink"/>
@@ -20311,7 +20319,7 @@
           <w:numId w:val="1135"/>
         </w:numPr>
       </w:pPr>
-      <w:hyperlink r:id="rId101">
+      <w:hyperlink r:id="rId102">
         <w:r>
           <w:rPr>
             <w:rStyle w:val="Hyperlink"/>
@@ -20366,7 +20374,7 @@
       <w:pPr>
         <w:pStyle w:val="BodyText"/>
       </w:pPr>
-      <w:hyperlink r:id="rId102">
+      <w:hyperlink r:id="rId52">
         <w:r>
           <w:rPr>
             <w:rStyle w:val="Hyperlink"/>

</xml_diff>

<commit_message>
v2.5, updates to learnering activity lua filter
</commit_message>
<xml_diff>
--- a/docs/PSYC-106.docx
+++ b/docs/PSYC-106.docx
@@ -41,7 +41,7 @@
         <w:t xml:space="preserve"> </w:t>
       </w:r>
       <w:r>
-        <w:t xml:space="preserve">8,</w:t>
+        <w:t xml:space="preserve">18,</w:t>
       </w:r>
       <w:r>
         <w:t xml:space="preserve"> </w:t>
@@ -1468,11 +1468,19 @@
         <w:pStyle w:val="FirstParagraph"/>
       </w:pPr>
       <w:r>
-        <w:rPr>
-          <w:color w:val="2375DA"/>
-          <w:sz w:val="16"/>
-        </w:rPr>
-        <w:t>--- Begin Learning Activity ---</w:t>
+        <w:t xml:space="preserve">::: {.learning-activity title =</w:t>
+      </w:r>
+      <w:r>
+        <w:t xml:space="preserve">“</w:t>
+      </w:r>
+      <w:r>
+        <w:t xml:space="preserve">this is the title</w:t>
+      </w:r>
+      <w:r>
+        <w:t xml:space="preserve">”</w:t>
+      </w:r>
+      <w:r>
+        <w:t xml:space="preserve">}</w:t>
       </w:r>
     </w:p>
     <w:p>
@@ -1501,11 +1509,7 @@
         <w:pStyle w:val="BodyText"/>
       </w:pPr>
       <w:r>
-        <w:rPr>
-          <w:color w:val="2375DA"/>
-          <w:sz w:val="16"/>
-        </w:rPr>
-        <w:t>--- End Learning Activity ---</w:t>
+        <w:t xml:space="preserve">:::</w:t>
       </w:r>
     </w:p>
     <w:p>

</xml_diff>